<commit_message>
Sprawozdanie koncowe finalne + PDF
</commit_message>
<xml_diff>
--- a/Sprawozdanie_koncowe.docx
+++ b/Sprawozdanie_koncowe.docx
@@ -22,25 +22,7 @@
           <w:sz w:val="44"/>
           <w:szCs w:val="44"/>
         </w:rPr>
-        <w:t>S</w:t>
-      </w:r>
-      <w:r>
-        <w:rPr>
-          <w:b/>
-          <w:bCs/>
-          <w:sz w:val="44"/>
-          <w:szCs w:val="44"/>
-        </w:rPr>
-        <w:t xml:space="preserve">prawozdanie końcowe </w:t>
-      </w:r>
-      <w:r>
-        <w:rPr>
-          <w:b/>
-          <w:bCs/>
-          <w:sz w:val="44"/>
-          <w:szCs w:val="44"/>
-        </w:rPr>
-        <w:t>z projektu Znalezienie elementów iteraktywnych na stronie www</w:t>
+        <w:t>Sprawozdanie końcowe z projektu Znalezienie elementów iteraktywnych na stronie www</w:t>
       </w:r>
     </w:p>
     <w:p>
@@ -124,155 +106,427 @@
           <w:sz w:val="24"/>
           <w:szCs w:val="24"/>
         </w:rPr>
-        <w:t xml:space="preserve">W ramach </w:t>
-      </w:r>
-      <w:r>
-        <w:rPr>
-          <w:b w:val="false"/>
-          <w:bCs w:val="false"/>
-          <w:sz w:val="24"/>
-          <w:szCs w:val="24"/>
-        </w:rPr>
-        <w:t>implementacji</w:t>
-      </w:r>
-      <w:r>
-        <w:rPr>
-          <w:b w:val="false"/>
-          <w:bCs w:val="false"/>
-          <w:sz w:val="24"/>
-          <w:szCs w:val="24"/>
-        </w:rPr>
-        <w:t xml:space="preserve"> rozwiązania utworzona została aplikacja webowa, któr</w:t>
-      </w:r>
-      <w:r>
-        <w:rPr>
-          <w:b w:val="false"/>
-          <w:bCs w:val="false"/>
-          <w:sz w:val="24"/>
-          <w:szCs w:val="24"/>
-        </w:rPr>
-        <w:t>ą następnie uruchomiono</w:t>
-      </w:r>
-      <w:r>
-        <w:rPr>
-          <w:b w:val="false"/>
-          <w:bCs w:val="false"/>
-          <w:sz w:val="24"/>
-          <w:szCs w:val="24"/>
-        </w:rPr>
-        <w:t xml:space="preserve"> na platformie Microsoft Azure. </w:t>
-      </w:r>
-      <w:r>
-        <w:rPr>
-          <w:b w:val="false"/>
-          <w:bCs w:val="false"/>
-          <w:sz w:val="24"/>
-          <w:szCs w:val="24"/>
-        </w:rPr>
-        <w:t>Daje ona użytkownikowi możliwość wykrycia elementów interaktywnych dla dowolnie wybranej strony internetowej za pomocą wcześniej wytrenowan</w:t>
-      </w:r>
-      <w:r>
-        <w:rPr>
-          <w:b w:val="false"/>
-          <w:bCs w:val="false"/>
-          <w:sz w:val="24"/>
-          <w:szCs w:val="24"/>
-        </w:rPr>
-        <w:t>ego</w:t>
-      </w:r>
-      <w:r>
-        <w:rPr>
-          <w:b w:val="false"/>
-          <w:bCs w:val="false"/>
-          <w:sz w:val="24"/>
-          <w:szCs w:val="24"/>
-        </w:rPr>
-        <w:t xml:space="preserve"> modelu sieci YOLO. </w:t>
-      </w:r>
-      <w:r>
-        <w:rPr>
-          <w:b w:val="false"/>
-          <w:bCs w:val="false"/>
-          <w:sz w:val="24"/>
-          <w:szCs w:val="24"/>
-        </w:rPr>
-        <w:t>Na wejściu użytkownik podaje adres URL strony, na której chce wykryć obiekty. Następnie aplikacja pobiera zdjęcie strony w rozmiarze Full HD (1920x1080) w formacie PNG i poddaje go procesowi detekcji. Po zakończeniu działania sieci obraz wyjściowy wyświetla się w aplikacji.</w:t>
-      </w:r>
-    </w:p>
-    <w:p>
-      <w:pPr>
-        <w:pStyle w:val="Normal"/>
-        <w:bidi w:val="0"/>
-        <w:jc w:val="left"/>
-        <w:rPr>
-          <w:b w:val="false"/>
-          <w:b w:val="false"/>
-          <w:bCs w:val="false"/>
-          <w:sz w:val="24"/>
-          <w:szCs w:val="24"/>
-        </w:rPr>
-      </w:pPr>
-      <w:r>
-        <w:rPr>
-          <w:b w:val="false"/>
-          <w:bCs w:val="false"/>
-          <w:sz w:val="24"/>
-          <w:szCs w:val="24"/>
-        </w:rPr>
-      </w:r>
-    </w:p>
-    <w:p>
-      <w:pPr>
-        <w:pStyle w:val="Normal"/>
-        <w:bidi w:val="0"/>
-        <w:jc w:val="left"/>
-        <w:rPr>
-          <w:b/>
-          <w:b/>
-          <w:bCs/>
-          <w:sz w:val="24"/>
-          <w:szCs w:val="24"/>
-        </w:rPr>
-      </w:pPr>
-      <w:r>
-        <w:rPr>
-          <w:b/>
-          <w:bCs/>
-          <w:sz w:val="24"/>
-          <w:szCs w:val="24"/>
-        </w:rPr>
-        <w:t xml:space="preserve">Diagram architektury </w:t>
-      </w:r>
-      <w:r>
-        <w:rPr>
-          <w:b/>
-          <w:bCs/>
-          <w:sz w:val="24"/>
-          <w:szCs w:val="24"/>
-        </w:rPr>
-        <w:t>oraz opis komponentów</w:t>
-      </w:r>
-    </w:p>
-    <w:p>
-      <w:pPr>
-        <w:pStyle w:val="Normal"/>
-        <w:bidi w:val="0"/>
-        <w:jc w:val="left"/>
-        <w:rPr>
-          <w:b/>
-          <w:b/>
-          <w:bCs/>
-          <w:sz w:val="24"/>
-          <w:szCs w:val="24"/>
-        </w:rPr>
-      </w:pPr>
-      <w:r>
-        <w:rPr>
-          <w:b/>
-          <w:bCs/>
-          <w:sz w:val="24"/>
-          <w:szCs w:val="24"/>
-        </w:rPr>
+        <w:t>W ramach implementacji rozwiązania utworzona została aplikacja webowa. Daje ona użytkownikowi możliwość wykrycia elementów interaktywnych dla dowolnie wybranej strony internetowej za pomocą wcześniej wytrenowanego modelu sieci YOLO. Na wejściu użytkownik podaje adres URL strony, na której chce wykryć obiekty. Następnie aplikacja pobiera zdjęcie strony w rozmiarze Full HD (1920x1080) w formacie PNG i poddaje go procesowi detekcji. Po zakończeniu działania sieci obraz wyjściowy wyświetla się w aplikacji.</w:t>
+      </w:r>
+    </w:p>
+    <w:p>
+      <w:pPr>
+        <w:pStyle w:val="Normal"/>
+        <w:bidi w:val="0"/>
+        <w:jc w:val="left"/>
+        <w:rPr>
+          <w:b w:val="false"/>
+          <w:b w:val="false"/>
+          <w:bCs w:val="false"/>
+          <w:sz w:val="24"/>
+          <w:szCs w:val="24"/>
+        </w:rPr>
+      </w:pPr>
+      <w:r>
+        <w:rPr>
+          <w:b w:val="false"/>
+          <w:bCs w:val="false"/>
+          <w:sz w:val="24"/>
+          <w:szCs w:val="24"/>
+        </w:rPr>
+      </w:r>
+    </w:p>
+    <w:p>
+      <w:pPr>
+        <w:pStyle w:val="Normal"/>
+        <w:bidi w:val="0"/>
+        <w:jc w:val="left"/>
+        <w:rPr>
+          <w:b/>
+          <w:b/>
+          <w:bCs/>
+          <w:sz w:val="24"/>
+          <w:szCs w:val="24"/>
+        </w:rPr>
+      </w:pPr>
+      <w:r>
+        <w:rPr>
+          <w:b/>
+          <w:bCs/>
+          <w:sz w:val="24"/>
+          <w:szCs w:val="24"/>
+        </w:rPr>
+        <w:t>Diagram architektury oraz opis komponentów</w:t>
+      </w:r>
+    </w:p>
+    <w:p>
+      <w:pPr>
+        <w:pStyle w:val="Normal"/>
+        <w:bidi w:val="0"/>
+        <w:jc w:val="left"/>
+        <w:rPr>
+          <w:b/>
+          <w:b/>
+          <w:bCs/>
+          <w:sz w:val="24"/>
+          <w:szCs w:val="24"/>
+        </w:rPr>
+      </w:pPr>
+      <w:r>
+        <w:rPr>
+          <w:b/>
+          <w:bCs/>
+          <w:sz w:val="24"/>
+          <w:szCs w:val="24"/>
+        </w:rPr>
+      </w:r>
+    </w:p>
+    <w:p>
+      <w:pPr>
+        <w:pStyle w:val="Normal"/>
+        <w:bidi w:val="0"/>
+        <w:jc w:val="left"/>
+        <w:rPr>
+          <w:b/>
+          <w:b/>
+          <w:bCs/>
+          <w:sz w:val="24"/>
+          <w:szCs w:val="24"/>
+        </w:rPr>
+      </w:pPr>
+      <w:r>
+        <w:drawing>
+          <wp:anchor behindDoc="0" distT="0" distB="0" distL="0" distR="0" simplePos="0" locked="0" layoutInCell="1" allowOverlap="1" relativeHeight="2">
+            <wp:simplePos x="0" y="0"/>
+            <wp:positionH relativeFrom="column">
+              <wp:align>center</wp:align>
+            </wp:positionH>
+            <wp:positionV relativeFrom="paragraph">
+              <wp:posOffset>635</wp:posOffset>
+            </wp:positionV>
+            <wp:extent cx="6120130" cy="4328160"/>
+            <wp:effectExtent l="0" t="0" r="0" b="0"/>
+            <wp:wrapSquare wrapText="largest"/>
+            <wp:docPr id="1" name="Image1" descr=""/>
+            <wp:cNvGraphicFramePr>
+              <a:graphicFrameLocks xmlns:a="http://schemas.openxmlformats.org/drawingml/2006/main" noChangeAspect="1"/>
+            </wp:cNvGraphicFramePr>
+            <a:graphic xmlns:a="http://schemas.openxmlformats.org/drawingml/2006/main">
+              <a:graphicData uri="http://schemas.openxmlformats.org/drawingml/2006/picture">
+                <pic:pic xmlns:pic="http://schemas.openxmlformats.org/drawingml/2006/picture">
+                  <pic:nvPicPr>
+                    <pic:cNvPr id="1" name="Image1" descr=""/>
+                    <pic:cNvPicPr>
+                      <a:picLocks noChangeAspect="1" noChangeArrowheads="1"/>
+                    </pic:cNvPicPr>
+                  </pic:nvPicPr>
+                  <pic:blipFill>
+                    <a:blip r:embed="rId2"/>
+                    <a:stretch>
+                      <a:fillRect/>
+                    </a:stretch>
+                  </pic:blipFill>
+                  <pic:spPr bwMode="auto">
+                    <a:xfrm>
+                      <a:off x="0" y="0"/>
+                      <a:ext cx="6120130" cy="4328160"/>
+                    </a:xfrm>
+                    <a:prstGeom prst="rect">
+                      <a:avLst/>
+                    </a:prstGeom>
+                  </pic:spPr>
+                </pic:pic>
+              </a:graphicData>
+            </a:graphic>
+          </wp:anchor>
+        </w:drawing>
+      </w:r>
+      <w:r>
+        <w:rPr>
+          <w:b/>
+          <w:bCs/>
+          <w:sz w:val="24"/>
+          <w:szCs w:val="24"/>
+        </w:rPr>
+        <w:t xml:space="preserve"> </w:t>
+      </w:r>
+    </w:p>
+    <w:p>
+      <w:pPr>
+        <w:pStyle w:val="Normal"/>
+        <w:bidi w:val="0"/>
+        <w:spacing w:lineRule="auto" w:line="276"/>
+        <w:jc w:val="left"/>
+        <w:rPr>
+          <w:b w:val="false"/>
+          <w:b w:val="false"/>
+          <w:bCs w:val="false"/>
+          <w:sz w:val="24"/>
+          <w:szCs w:val="24"/>
+        </w:rPr>
+      </w:pPr>
+      <w:r>
+        <w:rPr>
+          <w:b w:val="false"/>
+          <w:bCs w:val="false"/>
+          <w:sz w:val="24"/>
+          <w:szCs w:val="24"/>
+        </w:rPr>
+        <w:t>Zastosowane zostały następujące komponenty:</w:t>
+      </w:r>
+    </w:p>
+    <w:p>
+      <w:pPr>
+        <w:pStyle w:val="Normal"/>
+        <w:numPr>
+          <w:ilvl w:val="0"/>
+          <w:numId w:val="2"/>
+        </w:numPr>
+        <w:bidi w:val="0"/>
+        <w:spacing w:lineRule="auto" w:line="276"/>
+        <w:jc w:val="left"/>
+        <w:rPr/>
+      </w:pPr>
+      <w:r>
+        <w:rPr>
+          <w:rFonts w:eastAsia="Noto Serif CJK SC" w:cs="Lohit Devanagari"/>
+          <w:b/>
+          <w:bCs/>
+          <w:color w:val="auto"/>
+          <w:kern w:val="2"/>
+          <w:sz w:val="24"/>
+          <w:szCs w:val="24"/>
+          <w:lang w:val="en-US" w:eastAsia="zh-CN" w:bidi="hi-IN"/>
+        </w:rPr>
+        <w:t>Azure</w:t>
+      </w:r>
+      <w:r>
+        <w:rPr>
+          <w:b/>
+          <w:bCs/>
+          <w:sz w:val="24"/>
+          <w:szCs w:val="24"/>
+        </w:rPr>
+        <w:t xml:space="preserve"> Web App</w:t>
+      </w:r>
+      <w:r>
+        <w:rPr>
+          <w:b/>
+          <w:bCs/>
+          <w:sz w:val="24"/>
+          <w:szCs w:val="24"/>
+        </w:rPr>
+        <w:t>s</w:t>
+      </w:r>
+      <w:r>
+        <w:rPr>
+          <w:b/>
+          <w:bCs/>
+          <w:sz w:val="24"/>
+          <w:szCs w:val="24"/>
+        </w:rPr>
+        <w:t xml:space="preserve"> –</w:t>
+      </w:r>
+      <w:r>
+        <w:rPr>
+          <w:b w:val="false"/>
+          <w:bCs w:val="false"/>
+          <w:sz w:val="24"/>
+          <w:szCs w:val="24"/>
+        </w:rPr>
+        <w:t xml:space="preserve"> </w:t>
+      </w:r>
+      <w:r>
+        <w:rPr>
+          <w:b w:val="false"/>
+          <w:bCs w:val="false"/>
+          <w:sz w:val="24"/>
+          <w:szCs w:val="24"/>
+        </w:rPr>
+        <w:t>aplikacja internetowa, która pozwala korzystać z wytrenowanego modelu w przyjazny użytkownikowi sposób.</w:t>
+      </w:r>
+    </w:p>
+    <w:p>
+      <w:pPr>
+        <w:pStyle w:val="Normal"/>
+        <w:numPr>
+          <w:ilvl w:val="0"/>
+          <w:numId w:val="2"/>
+        </w:numPr>
+        <w:bidi w:val="0"/>
+        <w:spacing w:lineRule="auto" w:line="276"/>
+        <w:jc w:val="left"/>
+        <w:rPr/>
+      </w:pPr>
+      <w:r>
+        <w:rPr>
+          <w:b/>
+          <w:bCs/>
+          <w:sz w:val="24"/>
+          <w:szCs w:val="24"/>
+        </w:rPr>
+        <w:t>Azure Machine Learning Model –</w:t>
+      </w:r>
+      <w:r>
+        <w:rPr>
+          <w:b w:val="false"/>
+          <w:bCs w:val="false"/>
+          <w:sz w:val="24"/>
+          <w:szCs w:val="24"/>
+        </w:rPr>
+        <w:t xml:space="preserve"> </w:t>
+      </w:r>
+      <w:r>
+        <w:rPr>
+          <w:b w:val="false"/>
+          <w:bCs w:val="false"/>
+          <w:sz w:val="24"/>
+          <w:szCs w:val="24"/>
+        </w:rPr>
+        <w:t xml:space="preserve">planowany komponent, który miał </w:t>
+      </w:r>
+      <w:r>
+        <w:rPr>
+          <w:rFonts w:eastAsia="Noto Serif CJK SC" w:cs="Lohit Devanagari"/>
+          <w:b w:val="false"/>
+          <w:bCs w:val="false"/>
+          <w:color w:val="auto"/>
+          <w:kern w:val="2"/>
+          <w:sz w:val="24"/>
+          <w:szCs w:val="24"/>
+          <w:lang w:val="en-US" w:eastAsia="zh-CN" w:bidi="hi-IN"/>
+        </w:rPr>
+        <w:t>zostać</w:t>
+      </w:r>
+      <w:r>
+        <w:rPr>
+          <w:b w:val="false"/>
+          <w:bCs w:val="false"/>
+          <w:sz w:val="24"/>
+          <w:szCs w:val="24"/>
+        </w:rPr>
+        <w:t xml:space="preserve"> wykorzystany do przygotowania </w:t>
+      </w:r>
+      <w:r>
+        <w:rPr>
+          <w:rFonts w:eastAsia="Noto Serif CJK SC" w:cs="Lohit Devanagari"/>
+          <w:b w:val="false"/>
+          <w:bCs w:val="false"/>
+          <w:color w:val="auto"/>
+          <w:kern w:val="2"/>
+          <w:sz w:val="24"/>
+          <w:szCs w:val="24"/>
+          <w:lang w:val="en-US" w:eastAsia="zh-CN" w:bidi="hi-IN"/>
+        </w:rPr>
+        <w:t>parametrów uczenia</w:t>
+      </w:r>
+      <w:r>
+        <w:rPr>
+          <w:b w:val="false"/>
+          <w:bCs w:val="false"/>
+          <w:sz w:val="24"/>
+          <w:szCs w:val="24"/>
+        </w:rPr>
+        <w:t xml:space="preserve"> i nauczenia modelu sieci.</w:t>
+      </w:r>
+    </w:p>
+    <w:p>
+      <w:pPr>
+        <w:pStyle w:val="Normal"/>
+        <w:numPr>
+          <w:ilvl w:val="0"/>
+          <w:numId w:val="2"/>
+        </w:numPr>
+        <w:bidi w:val="0"/>
+        <w:spacing w:lineRule="auto" w:line="276"/>
+        <w:jc w:val="left"/>
+        <w:rPr>
+          <w:b w:val="false"/>
+          <w:b w:val="false"/>
+          <w:bCs w:val="false"/>
+          <w:sz w:val="24"/>
+          <w:szCs w:val="24"/>
+        </w:rPr>
+      </w:pPr>
+      <w:r>
+        <w:rPr>
+          <w:b/>
+          <w:bCs/>
+          <w:sz w:val="24"/>
+          <w:szCs w:val="24"/>
+        </w:rPr>
+        <w:t>Azure Blob Storage –</w:t>
+      </w:r>
+      <w:r>
+        <w:rPr>
+          <w:b w:val="false"/>
+          <w:bCs w:val="false"/>
+          <w:sz w:val="24"/>
+          <w:szCs w:val="24"/>
+        </w:rPr>
+        <w:t xml:space="preserve"> </w:t>
+      </w:r>
+      <w:r>
+        <w:rPr>
+          <w:b w:val="false"/>
+          <w:bCs w:val="false"/>
+          <w:sz w:val="24"/>
+          <w:szCs w:val="24"/>
+        </w:rPr>
+        <w:t>baza danych do przechowywania zbioru treningowego oraz testowego dla sieci.</w:t>
+      </w:r>
+    </w:p>
+    <w:p>
+      <w:pPr>
+        <w:pStyle w:val="Normal"/>
+        <w:numPr>
+          <w:ilvl w:val="0"/>
+          <w:numId w:val="2"/>
+        </w:numPr>
+        <w:bidi w:val="0"/>
+        <w:spacing w:lineRule="auto" w:line="276"/>
+        <w:jc w:val="left"/>
+        <w:rPr/>
+      </w:pPr>
+      <w:r>
+        <w:rPr>
+          <w:b/>
+          <w:bCs/>
+          <w:sz w:val="24"/>
+          <w:szCs w:val="24"/>
+        </w:rPr>
+        <w:t>Azure Function webscrapping –</w:t>
+      </w:r>
+      <w:r>
+        <w:rPr>
+          <w:b w:val="false"/>
+          <w:bCs w:val="false"/>
+          <w:sz w:val="24"/>
+          <w:szCs w:val="24"/>
+        </w:rPr>
+        <w:t xml:space="preserve"> </w:t>
+      </w:r>
+      <w:r>
+        <w:rPr>
+          <w:b w:val="false"/>
+          <w:bCs w:val="false"/>
+          <w:sz w:val="24"/>
+          <w:szCs w:val="24"/>
+        </w:rPr>
+        <w:t>planowany moduł do pozyskiwania danych treningowych.</w:t>
+      </w:r>
+    </w:p>
+    <w:p>
+      <w:pPr>
+        <w:pStyle w:val="Normal"/>
+        <w:bidi w:val="0"/>
+        <w:spacing w:lineRule="auto" w:line="276"/>
+        <w:jc w:val="left"/>
+        <w:rPr>
+          <w:b/>
+          <w:b/>
+          <w:bCs/>
+          <w:sz w:val="24"/>
+          <w:szCs w:val="24"/>
+        </w:rPr>
+      </w:pPr>
+      <w:r>
+        <w:rPr/>
       </w:r>
     </w:p>
     <w:p>
@@ -302,6 +556,7 @@
       <w:pPr>
         <w:pStyle w:val="Normal"/>
         <w:bidi w:val="0"/>
+        <w:spacing w:lineRule="auto" w:line="276"/>
         <w:jc w:val="left"/>
         <w:rPr>
           <w:b/>
@@ -328,14 +583,9 @@
           <w:numId w:val="1"/>
         </w:numPr>
         <w:bidi w:val="0"/>
-        <w:jc w:val="left"/>
-        <w:rPr>
-          <w:b w:val="false"/>
-          <w:b w:val="false"/>
-          <w:bCs w:val="false"/>
-          <w:sz w:val="24"/>
-          <w:szCs w:val="24"/>
-        </w:rPr>
+        <w:spacing w:lineRule="auto" w:line="276"/>
+        <w:jc w:val="left"/>
+        <w:rPr/>
       </w:pPr>
       <w:r>
         <w:rPr>
@@ -355,14 +605,9 @@
           <w:numId w:val="1"/>
         </w:numPr>
         <w:bidi w:val="0"/>
-        <w:jc w:val="left"/>
-        <w:rPr>
-          <w:b w:val="false"/>
-          <w:b w:val="false"/>
-          <w:bCs w:val="false"/>
-          <w:sz w:val="24"/>
-          <w:szCs w:val="24"/>
-        </w:rPr>
+        <w:spacing w:lineRule="auto" w:line="276"/>
+        <w:jc w:val="left"/>
+        <w:rPr/>
       </w:pPr>
       <w:r>
         <w:rPr>
@@ -382,35 +627,18 @@
           <w:numId w:val="1"/>
         </w:numPr>
         <w:bidi w:val="0"/>
-        <w:jc w:val="left"/>
-        <w:rPr/>
-      </w:pPr>
-      <w:r>
-        <w:rPr>
-          <w:b w:val="false"/>
-          <w:bCs w:val="false"/>
-          <w:sz w:val="24"/>
-          <w:szCs w:val="24"/>
-        </w:rPr>
-        <w:t xml:space="preserve">Przygotowanie pliku tekstowego zawierającego adresy URL stron internetowych, </w:t>
-      </w:r>
-      <w:r>
-        <w:rPr>
-          <w:b w:val="false"/>
-          <w:bCs w:val="false"/>
-          <w:sz w:val="24"/>
-          <w:szCs w:val="24"/>
-        </w:rPr>
-        <w:t>które będą zawarte w zbiorze danych wejściowych dla uczenia sieci</w:t>
-      </w:r>
-      <w:r>
-        <w:rPr>
-          <w:b w:val="false"/>
-          <w:bCs w:val="false"/>
-          <w:sz w:val="24"/>
-          <w:szCs w:val="24"/>
-        </w:rPr>
-        <w:t>.</w:t>
+        <w:spacing w:lineRule="auto" w:line="276"/>
+        <w:jc w:val="left"/>
+        <w:rPr/>
+      </w:pPr>
+      <w:r>
+        <w:rPr>
+          <w:b w:val="false"/>
+          <w:bCs w:val="false"/>
+          <w:sz w:val="24"/>
+          <w:szCs w:val="24"/>
+        </w:rPr>
+        <w:t>Przygotowanie pliku tekstowego zawierającego adresy URL stron internetowych, które będą zawarte w zbiorze danych wejściowych dla uczenia sieci.</w:t>
       </w:r>
     </w:p>
     <w:p>
@@ -421,32 +649,18 @@
           <w:numId w:val="1"/>
         </w:numPr>
         <w:bidi w:val="0"/>
-        <w:jc w:val="left"/>
-        <w:rPr>
-          <w:b w:val="false"/>
-          <w:b w:val="false"/>
-          <w:bCs w:val="false"/>
-          <w:sz w:val="24"/>
-          <w:szCs w:val="24"/>
-        </w:rPr>
-      </w:pPr>
-      <w:r>
-        <w:rPr>
-          <w:b w:val="false"/>
-          <w:bCs w:val="false"/>
-          <w:sz w:val="24"/>
-          <w:szCs w:val="24"/>
-        </w:rPr>
-        <w:t xml:space="preserve">Uruchomienie skryptu dla przygotowanego </w:t>
-      </w:r>
-      <w:r>
-        <w:rPr>
-          <w:b w:val="false"/>
-          <w:bCs w:val="false"/>
-          <w:sz w:val="24"/>
-          <w:szCs w:val="24"/>
-        </w:rPr>
-        <w:t>pliku tekstowego.</w:t>
+        <w:spacing w:lineRule="auto" w:line="276"/>
+        <w:jc w:val="left"/>
+        <w:rPr/>
+      </w:pPr>
+      <w:r>
+        <w:rPr>
+          <w:b w:val="false"/>
+          <w:bCs w:val="false"/>
+          <w:sz w:val="24"/>
+          <w:szCs w:val="24"/>
+        </w:rPr>
+        <w:t>Uruchomienie skryptu dla przygotowanego pliku tekstowego.</w:t>
       </w:r>
     </w:p>
     <w:p>
@@ -457,14 +671,9 @@
           <w:numId w:val="1"/>
         </w:numPr>
         <w:bidi w:val="0"/>
-        <w:jc w:val="left"/>
-        <w:rPr>
-          <w:b w:val="false"/>
-          <w:b w:val="false"/>
-          <w:bCs w:val="false"/>
-          <w:sz w:val="24"/>
-          <w:szCs w:val="24"/>
-        </w:rPr>
+        <w:spacing w:lineRule="auto" w:line="276"/>
+        <w:jc w:val="left"/>
+        <w:rPr/>
       </w:pPr>
       <w:r>
         <w:rPr>
@@ -484,14 +693,9 @@
           <w:numId w:val="1"/>
         </w:numPr>
         <w:bidi w:val="0"/>
-        <w:jc w:val="left"/>
-        <w:rPr>
-          <w:b w:val="false"/>
-          <w:b w:val="false"/>
-          <w:bCs w:val="false"/>
-          <w:sz w:val="24"/>
-          <w:szCs w:val="24"/>
-        </w:rPr>
+        <w:spacing w:lineRule="auto" w:line="276"/>
+        <w:jc w:val="left"/>
+        <w:rPr/>
       </w:pPr>
       <w:r>
         <w:rPr>
@@ -511,32 +715,18 @@
           <w:numId w:val="1"/>
         </w:numPr>
         <w:bidi w:val="0"/>
-        <w:jc w:val="left"/>
-        <w:rPr>
-          <w:b w:val="false"/>
-          <w:b w:val="false"/>
-          <w:bCs w:val="false"/>
-          <w:sz w:val="24"/>
-          <w:szCs w:val="24"/>
-        </w:rPr>
-      </w:pPr>
-      <w:r>
-        <w:rPr>
-          <w:b w:val="false"/>
-          <w:bCs w:val="false"/>
-          <w:sz w:val="24"/>
-          <w:szCs w:val="24"/>
-        </w:rPr>
-        <w:t xml:space="preserve">Uruchomienie procesu uczenia sieci YOLO – </w:t>
-      </w:r>
-      <w:r>
-        <w:rPr>
-          <w:b w:val="false"/>
-          <w:bCs w:val="false"/>
-          <w:sz w:val="24"/>
-          <w:szCs w:val="24"/>
-        </w:rPr>
-        <w:t>po zakończeniu powstanie plik z wytrenowanym modelem sieci.</w:t>
+        <w:spacing w:lineRule="auto" w:line="276"/>
+        <w:jc w:val="left"/>
+        <w:rPr/>
+      </w:pPr>
+      <w:r>
+        <w:rPr>
+          <w:b w:val="false"/>
+          <w:bCs w:val="false"/>
+          <w:sz w:val="24"/>
+          <w:szCs w:val="24"/>
+        </w:rPr>
+        <w:t>Uruchomienie procesu uczenia sieci YOLO – po zakończeniu powstanie plik z wytrenowanym modelem sieci.</w:t>
       </w:r>
     </w:p>
     <w:p>
@@ -547,32 +737,117 @@
           <w:numId w:val="1"/>
         </w:numPr>
         <w:bidi w:val="0"/>
-        <w:jc w:val="left"/>
-        <w:rPr>
-          <w:b w:val="false"/>
-          <w:b w:val="false"/>
-          <w:bCs w:val="false"/>
-          <w:sz w:val="24"/>
-          <w:szCs w:val="24"/>
-        </w:rPr>
-      </w:pPr>
-      <w:r>
-        <w:rPr>
-          <w:b w:val="false"/>
-          <w:bCs w:val="false"/>
-          <w:sz w:val="24"/>
-          <w:szCs w:val="24"/>
-        </w:rPr>
-        <w:t xml:space="preserve">Napisanie aplikacji webowej </w:t>
-      </w:r>
-      <w:r>
-        <w:rPr>
-          <w:b w:val="false"/>
-          <w:bCs w:val="false"/>
-          <w:sz w:val="24"/>
-          <w:szCs w:val="24"/>
-        </w:rPr>
-        <w:t>oraz zaimplementowanie w niej funkcji detekcji elementów interaktywnych na podstawie wytrenowanego modelu sieci.</w:t>
+        <w:spacing w:lineRule="auto" w:line="276"/>
+        <w:jc w:val="left"/>
+        <w:rPr/>
+      </w:pPr>
+      <w:r>
+        <w:rPr>
+          <w:b w:val="false"/>
+          <w:bCs w:val="false"/>
+          <w:sz w:val="24"/>
+          <w:szCs w:val="24"/>
+        </w:rPr>
+        <w:t>Napisanie aplikacji webowej oraz zaimplementowanie w niej funkcji detekcji elementów interaktywnych na podstawie wytrenowanego modelu sieci.</w:t>
+      </w:r>
+    </w:p>
+    <w:p>
+      <w:pPr>
+        <w:pStyle w:val="Normal"/>
+        <w:bidi w:val="0"/>
+        <w:spacing w:lineRule="auto" w:line="276"/>
+        <w:jc w:val="left"/>
+        <w:rPr>
+          <w:b w:val="false"/>
+          <w:b w:val="false"/>
+          <w:bCs w:val="false"/>
+          <w:sz w:val="24"/>
+          <w:szCs w:val="24"/>
+        </w:rPr>
+      </w:pPr>
+      <w:r>
+        <w:rPr/>
+      </w:r>
+    </w:p>
+    <w:p>
+      <w:pPr>
+        <w:pStyle w:val="Normal"/>
+        <w:bidi w:val="0"/>
+        <w:spacing w:lineRule="auto" w:line="276"/>
+        <w:jc w:val="left"/>
+        <w:rPr>
+          <w:b/>
+          <w:b/>
+          <w:bCs/>
+        </w:rPr>
+      </w:pPr>
+      <w:r>
+        <w:rPr>
+          <w:b/>
+          <w:bCs/>
+          <w:sz w:val="24"/>
+          <w:szCs w:val="24"/>
+        </w:rPr>
+        <w:t>Podsumowanie</w:t>
+      </w:r>
+    </w:p>
+    <w:p>
+      <w:pPr>
+        <w:pStyle w:val="Normal"/>
+        <w:bidi w:val="0"/>
+        <w:spacing w:lineRule="auto" w:line="276"/>
+        <w:jc w:val="left"/>
+        <w:rPr>
+          <w:sz w:val="24"/>
+          <w:szCs w:val="24"/>
+        </w:rPr>
+      </w:pPr>
+      <w:r>
+        <w:rPr>
+          <w:b w:val="false"/>
+          <w:bCs w:val="false"/>
+        </w:rPr>
+      </w:r>
+    </w:p>
+    <w:p>
+      <w:pPr>
+        <w:pStyle w:val="Normal"/>
+        <w:bidi w:val="0"/>
+        <w:spacing w:lineRule="auto" w:line="276"/>
+        <w:jc w:val="left"/>
+        <w:rPr/>
+      </w:pPr>
+      <w:r>
+        <w:rPr>
+          <w:b w:val="false"/>
+          <w:bCs w:val="false"/>
+          <w:sz w:val="24"/>
+          <w:szCs w:val="24"/>
+        </w:rPr>
+        <w:tab/>
+        <w:t xml:space="preserve">Spełnione zostały wszystkie założenia związane z funkcjonalnością projektu. Pomimo wielu prób nie udało się niestety wykonać go na platformie Azure, głównie ze względu na ograniczenia spowodowane </w:t>
+      </w:r>
+      <w:r>
+        <w:rPr>
+          <w:rFonts w:eastAsia="Noto Serif CJK SC" w:cs="Lohit Devanagari"/>
+          <w:b w:val="false"/>
+          <w:bCs w:val="false"/>
+          <w:color w:val="auto"/>
+          <w:kern w:val="2"/>
+          <w:sz w:val="24"/>
+          <w:szCs w:val="24"/>
+          <w:lang w:val="en-US" w:eastAsia="zh-CN" w:bidi="hi-IN"/>
+        </w:rPr>
+        <w:t>subskrypcją</w:t>
+      </w:r>
+      <w:r>
+        <w:rPr>
+          <w:b w:val="false"/>
+          <w:bCs w:val="false"/>
+          <w:sz w:val="24"/>
+          <w:szCs w:val="24"/>
+        </w:rPr>
+        <w:t xml:space="preserve"> studencką. Mimo wszystko uważamy, że projekt umożliwił nam zapoznanie się z platformą Azure oraz jego poszczególnymi funkcjami związanymi z tematyką projektu.</w:t>
       </w:r>
     </w:p>
     <w:sectPr>
@@ -602,7 +877,6 @@
         </w:tabs>
         <w:ind w:left="720" w:hanging="360"/>
       </w:pPr>
-      <w:rPr/>
     </w:lvl>
     <w:lvl w:ilvl="1">
       <w:start w:val="1"/>
@@ -615,7 +889,6 @@
         </w:tabs>
         <w:ind w:left="1080" w:hanging="360"/>
       </w:pPr>
-      <w:rPr/>
     </w:lvl>
     <w:lvl w:ilvl="2">
       <w:start w:val="1"/>
@@ -628,7 +901,6 @@
         </w:tabs>
         <w:ind w:left="1440" w:hanging="360"/>
       </w:pPr>
-      <w:rPr/>
     </w:lvl>
     <w:lvl w:ilvl="3">
       <w:start w:val="1"/>
@@ -641,7 +913,6 @@
         </w:tabs>
         <w:ind w:left="1800" w:hanging="360"/>
       </w:pPr>
-      <w:rPr/>
     </w:lvl>
     <w:lvl w:ilvl="4">
       <w:start w:val="1"/>
@@ -654,7 +925,6 @@
         </w:tabs>
         <w:ind w:left="2160" w:hanging="360"/>
       </w:pPr>
-      <w:rPr/>
     </w:lvl>
     <w:lvl w:ilvl="5">
       <w:start w:val="1"/>
@@ -667,7 +937,6 @@
         </w:tabs>
         <w:ind w:left="2520" w:hanging="360"/>
       </w:pPr>
-      <w:rPr/>
     </w:lvl>
     <w:lvl w:ilvl="6">
       <w:start w:val="1"/>
@@ -680,7 +949,6 @@
         </w:tabs>
         <w:ind w:left="2880" w:hanging="360"/>
       </w:pPr>
-      <w:rPr/>
     </w:lvl>
     <w:lvl w:ilvl="7">
       <w:start w:val="1"/>
@@ -693,7 +961,6 @@
         </w:tabs>
         <w:ind w:left="3240" w:hanging="360"/>
       </w:pPr>
-      <w:rPr/>
     </w:lvl>
     <w:lvl w:ilvl="8">
       <w:start w:val="1"/>
@@ -706,10 +973,146 @@
         </w:tabs>
         <w:ind w:left="3600" w:hanging="360"/>
       </w:pPr>
-      <w:rPr/>
     </w:lvl>
   </w:abstractNum>
   <w:abstractNum w:abstractNumId="2">
+    <w:lvl w:ilvl="0">
+      <w:start w:val="1"/>
+      <w:numFmt w:val="bullet"/>
+      <w:lvlText w:val=""/>
+      <w:lvlJc w:val="left"/>
+      <w:pPr>
+        <w:tabs>
+          <w:tab w:val="num" w:pos="720"/>
+        </w:tabs>
+        <w:ind w:left="720" w:hanging="360"/>
+      </w:pPr>
+      <w:rPr>
+        <w:rFonts w:ascii="Symbol" w:hAnsi="Symbol" w:cs="Symbol" w:hint="default"/>
+      </w:rPr>
+    </w:lvl>
+    <w:lvl w:ilvl="1">
+      <w:start w:val="1"/>
+      <w:numFmt w:val="bullet"/>
+      <w:lvlText w:val=""/>
+      <w:lvlJc w:val="left"/>
+      <w:pPr>
+        <w:tabs>
+          <w:tab w:val="num" w:pos="1080"/>
+        </w:tabs>
+        <w:ind w:left="1080" w:hanging="360"/>
+      </w:pPr>
+      <w:rPr>
+        <w:rFonts w:ascii="Symbol" w:hAnsi="Symbol" w:cs="Symbol" w:hint="default"/>
+      </w:rPr>
+    </w:lvl>
+    <w:lvl w:ilvl="2">
+      <w:start w:val="1"/>
+      <w:numFmt w:val="bullet"/>
+      <w:lvlText w:val=""/>
+      <w:lvlJc w:val="left"/>
+      <w:pPr>
+        <w:tabs>
+          <w:tab w:val="num" w:pos="1440"/>
+        </w:tabs>
+        <w:ind w:left="1440" w:hanging="360"/>
+      </w:pPr>
+      <w:rPr>
+        <w:rFonts w:ascii="Symbol" w:hAnsi="Symbol" w:cs="Symbol" w:hint="default"/>
+      </w:rPr>
+    </w:lvl>
+    <w:lvl w:ilvl="3">
+      <w:start w:val="1"/>
+      <w:numFmt w:val="bullet"/>
+      <w:lvlText w:val=""/>
+      <w:lvlJc w:val="left"/>
+      <w:pPr>
+        <w:tabs>
+          <w:tab w:val="num" w:pos="1800"/>
+        </w:tabs>
+        <w:ind w:left="1800" w:hanging="360"/>
+      </w:pPr>
+      <w:rPr>
+        <w:rFonts w:ascii="Symbol" w:hAnsi="Symbol" w:cs="Symbol" w:hint="default"/>
+      </w:rPr>
+    </w:lvl>
+    <w:lvl w:ilvl="4">
+      <w:start w:val="1"/>
+      <w:numFmt w:val="bullet"/>
+      <w:lvlText w:val=""/>
+      <w:lvlJc w:val="left"/>
+      <w:pPr>
+        <w:tabs>
+          <w:tab w:val="num" w:pos="2160"/>
+        </w:tabs>
+        <w:ind w:left="2160" w:hanging="360"/>
+      </w:pPr>
+      <w:rPr>
+        <w:rFonts w:ascii="Symbol" w:hAnsi="Symbol" w:cs="Symbol" w:hint="default"/>
+      </w:rPr>
+    </w:lvl>
+    <w:lvl w:ilvl="5">
+      <w:start w:val="1"/>
+      <w:numFmt w:val="bullet"/>
+      <w:lvlText w:val=""/>
+      <w:lvlJc w:val="left"/>
+      <w:pPr>
+        <w:tabs>
+          <w:tab w:val="num" w:pos="2520"/>
+        </w:tabs>
+        <w:ind w:left="2520" w:hanging="360"/>
+      </w:pPr>
+      <w:rPr>
+        <w:rFonts w:ascii="Symbol" w:hAnsi="Symbol" w:cs="Symbol" w:hint="default"/>
+      </w:rPr>
+    </w:lvl>
+    <w:lvl w:ilvl="6">
+      <w:start w:val="1"/>
+      <w:numFmt w:val="bullet"/>
+      <w:lvlText w:val=""/>
+      <w:lvlJc w:val="left"/>
+      <w:pPr>
+        <w:tabs>
+          <w:tab w:val="num" w:pos="2880"/>
+        </w:tabs>
+        <w:ind w:left="2880" w:hanging="360"/>
+      </w:pPr>
+      <w:rPr>
+        <w:rFonts w:ascii="Symbol" w:hAnsi="Symbol" w:cs="Symbol" w:hint="default"/>
+      </w:rPr>
+    </w:lvl>
+    <w:lvl w:ilvl="7">
+      <w:start w:val="1"/>
+      <w:numFmt w:val="bullet"/>
+      <w:lvlText w:val=""/>
+      <w:lvlJc w:val="left"/>
+      <w:pPr>
+        <w:tabs>
+          <w:tab w:val="num" w:pos="3240"/>
+        </w:tabs>
+        <w:ind w:left="3240" w:hanging="360"/>
+      </w:pPr>
+      <w:rPr>
+        <w:rFonts w:ascii="Symbol" w:hAnsi="Symbol" w:cs="Symbol" w:hint="default"/>
+      </w:rPr>
+    </w:lvl>
+    <w:lvl w:ilvl="8">
+      <w:start w:val="1"/>
+      <w:numFmt w:val="bullet"/>
+      <w:lvlText w:val=""/>
+      <w:lvlJc w:val="left"/>
+      <w:pPr>
+        <w:tabs>
+          <w:tab w:val="num" w:pos="3600"/>
+        </w:tabs>
+        <w:ind w:left="3600" w:hanging="360"/>
+      </w:pPr>
+      <w:rPr>
+        <w:rFonts w:ascii="Symbol" w:hAnsi="Symbol" w:cs="Symbol" w:hint="default"/>
+      </w:rPr>
+    </w:lvl>
+  </w:abstractNum>
+  <w:abstractNum w:abstractNumId="3">
     <w:lvl w:ilvl="0">
       <w:start w:val="1"/>
       <w:numFmt w:val="none"/>
@@ -833,6 +1236,9 @@
   </w:num>
   <w:num w:numId="2">
     <w:abstractNumId w:val="2"/>
+  </w:num>
+  <w:num w:numId="3">
+    <w:abstractNumId w:val="3"/>
   </w:num>
 </w:numbering>
 </file>
@@ -844,14 +1250,12 @@
       <w:rPr>
         <w:rFonts w:ascii="Liberation Serif" w:hAnsi="Liberation Serif" w:eastAsia="Noto Serif CJK SC" w:cs="Lohit Devanagari"/>
         <w:kern w:val="2"/>
-        <w:sz w:val="24"/>
         <w:szCs w:val="24"/>
         <w:lang w:val="en-US" w:eastAsia="zh-CN" w:bidi="hi-IN"/>
       </w:rPr>
     </w:rPrDefault>
     <w:pPrDefault>
       <w:pPr>
-        <w:widowControl/>
         <w:suppressAutoHyphens w:val="true"/>
       </w:pPr>
     </w:pPrDefault>
@@ -861,10 +1265,11 @@
     <w:qFormat/>
     <w:pPr>
       <w:widowControl/>
-      <w:kinsoku w:val="true"/>
-      <w:overflowPunct w:val="true"/>
-      <w:autoSpaceDE w:val="true"/>
+      <w:suppressAutoHyphens w:val="true"/>
+      <w:overflowPunct w:val="false"/>
       <w:bidi w:val="0"/>
+      <w:spacing w:before="0" w:after="0"/>
+      <w:jc w:val="left"/>
     </w:pPr>
     <w:rPr>
       <w:rFonts w:ascii="Liberation Serif" w:hAnsi="Liberation Serif" w:eastAsia="Noto Serif CJK SC" w:cs="Lohit Devanagari"/>
@@ -879,6 +1284,13 @@
     <w:name w:val="Numbering Symbols"/>
     <w:qFormat/>
     <w:rPr/>
+  </w:style>
+  <w:style w:type="character" w:styleId="Bullets">
+    <w:name w:val="Bullets"/>
+    <w:qFormat/>
+    <w:rPr>
+      <w:rFonts w:ascii="OpenSymbol" w:hAnsi="OpenSymbol" w:eastAsia="OpenSymbol" w:cs="OpenSymbol"/>
+    </w:rPr>
   </w:style>
   <w:style w:type="paragraph" w:styleId="Heading">
     <w:name w:val="Heading"/>

</xml_diff>